<commit_message>
Update Engenharia de Software II-Relatorio-parte gabriel.docx
</commit_message>
<xml_diff>
--- a/Engenharia de Software II-Relatorio-parte gabriel.docx
+++ b/Engenharia de Software II-Relatorio-parte gabriel.docx
@@ -5236,7 +5236,23 @@
           <w:sz w:val="28"/>
           <w:lang w:val="pt-PT"/>
         </w:rPr>
-        <w:t>getbicycle-IDUser=-1(IDUser=0)</w:t>
+        <w:t>testGetBicycle</w:t>
+      </w:r>
+      <w:r>
+        <w:rPr>
+          <w:sz w:val="28"/>
+          <w:lang w:val="pt-PT"/>
+        </w:rPr>
+        <w:t>USER</w:t>
+      </w:r>
+      <w:bookmarkStart w:id="6" w:name="_GoBack"/>
+      <w:bookmarkEnd w:id="6"/>
+      <w:r>
+        <w:rPr>
+          <w:sz w:val="28"/>
+          <w:lang w:val="pt-PT"/>
+        </w:rPr>
+        <w:t>MENOSUM</w:t>
       </w:r>
       <w:r>
         <w:rPr>
@@ -5344,7 +5360,14 @@
           <w:sz w:val="28"/>
           <w:lang w:val="pt-PT"/>
         </w:rPr>
-        <w:t>getbicycle-sembikedisp</w:t>
+        <w:t>testGetBicycleS</w:t>
+      </w:r>
+      <w:r>
+        <w:rPr>
+          <w:sz w:val="28"/>
+          <w:lang w:val="pt-PT"/>
+        </w:rPr>
+        <w:t>EMBISCICLETASDISP</w:t>
       </w:r>
       <w:r>
         <w:rPr>
@@ -5503,7 +5526,14 @@
           <w:sz w:val="28"/>
           <w:lang w:val="pt-PT"/>
         </w:rPr>
-        <w:t>getbicycle-bikeexistentestarttime=0</w:t>
+        <w:t>testGetBicycle</w:t>
+      </w:r>
+      <w:r>
+        <w:rPr>
+          <w:sz w:val="28"/>
+          <w:lang w:val="pt-PT"/>
+        </w:rPr>
+        <w:t>EXISTEBICICLETA</w:t>
       </w:r>
       <w:r>
         <w:rPr>
@@ -5616,7 +5646,14 @@
           <w:sz w:val="28"/>
           <w:lang w:val="pt-PT"/>
         </w:rPr>
-        <w:t>getbicycle-depositonaoexiste(IDDeposit=0, IDUser=1, starttime=0)</w:t>
+        <w:t>testGetBicycle</w:t>
+      </w:r>
+      <w:r>
+        <w:rPr>
+          <w:sz w:val="28"/>
+          <w:lang w:val="pt-PT"/>
+        </w:rPr>
+        <w:t>NAOEXISTEDEPOSITO</w:t>
       </w:r>
       <w:r>
         <w:rPr>
@@ -5765,7 +5802,7 @@
           <w:sz w:val="28"/>
           <w:lang w:val="pt-PT"/>
         </w:rPr>
-        <w:t>getbicycle-startum(1,1,1)</w:t>
+        <w:t>testGetBicycleSTARTUM</w:t>
       </w:r>
       <w:r>
         <w:rPr>
@@ -5877,7 +5914,7 @@
           <w:sz w:val="28"/>
           <w:lang w:val="pt-PT"/>
         </w:rPr>
-        <w:t>getbicycle-startmenosum(0,1,-1)</w:t>
+        <w:t>testGetBicycleSTARTTIMEMENOSUM</w:t>
       </w:r>
       <w:r>
         <w:rPr>
@@ -5980,7 +6017,7 @@
           <w:lang w:val="pt-PT"/>
         </w:rPr>
       </w:pPr>
-      <w:bookmarkStart w:id="6" w:name="_Toc530431734"/>
+      <w:bookmarkStart w:id="7" w:name="_Toc530431734"/>
       <w:r>
         <w:rPr>
           <w:rFonts w:ascii="Berlin Sans FB" w:hAnsi="Berlin Sans FB"/>
@@ -5990,7 +6027,7 @@
         <w:lastRenderedPageBreak/>
         <w:t>Metódo returnBikycle</w:t>
       </w:r>
-      <w:bookmarkEnd w:id="6"/>
+      <w:bookmarkEnd w:id="7"/>
     </w:p>
     <w:p>
       <w:pPr>
@@ -6000,7 +6037,7 @@
           <w:lang w:val="pt-PT"/>
         </w:rPr>
       </w:pPr>
-      <w:bookmarkStart w:id="7" w:name="_Toc530431735"/>
+      <w:bookmarkStart w:id="8" w:name="_Toc530431735"/>
       <w:r>
         <w:rPr>
           <w:sz w:val="28"/>
@@ -6008,7 +6045,7 @@
         </w:rPr>
         <w:t>Tabela ECP</w:t>
       </w:r>
-      <w:bookmarkEnd w:id="7"/>
+      <w:bookmarkEnd w:id="8"/>
     </w:p>
     <w:p>
       <w:pPr>
@@ -6079,7 +6116,7 @@
           <w:lang w:val="pt-PT"/>
         </w:rPr>
       </w:pPr>
-      <w:bookmarkStart w:id="8" w:name="_Toc530431736"/>
+      <w:bookmarkStart w:id="9" w:name="_Toc530431736"/>
       <w:r>
         <w:rPr>
           <w:sz w:val="28"/>
@@ -6087,7 +6124,7 @@
         </w:rPr>
         <w:t>Tabela BVA</w:t>
       </w:r>
-      <w:bookmarkEnd w:id="8"/>
+      <w:bookmarkEnd w:id="9"/>
     </w:p>
     <w:tbl>
       <w:tblPr>
@@ -9137,7 +9174,7 @@
           <w:lang w:val="pt-PT"/>
         </w:rPr>
       </w:pPr>
-      <w:bookmarkStart w:id="9" w:name="_Toc530431737"/>
+      <w:bookmarkStart w:id="10" w:name="_Toc530431737"/>
       <w:r>
         <w:rPr>
           <w:sz w:val="28"/>
@@ -9158,7 +9195,107 @@
           <w:sz w:val="28"/>
           <w:lang w:val="pt-PT"/>
         </w:rPr>
-        <w:t>returnbicycle-retornasaldouserum(user=1)</w:t>
+        <w:t>testReturnBicycleRETORNASALDOUSER</w:t>
+      </w:r>
+      <w:r>
+        <w:rPr>
+          <w:sz w:val="28"/>
+          <w:lang w:val="pt-PT"/>
+        </w:rPr>
+        <w:t>UM)</w:t>
+      </w:r>
+      <w:r>
+        <w:rPr>
+          <w:noProof/>
+          <w:sz w:val="28"/>
+          <w:lang w:val="pt-PT"/>
+        </w:rPr>
+        <w:drawing>
+          <wp:inline distT="0" distB="0" distL="0" distR="0" wp14:anchorId="64093561" wp14:editId="5D21B178">
+            <wp:extent cx="5607050" cy="1377950"/>
+            <wp:effectExtent l="0" t="0" r="0" b="0"/>
+            <wp:docPr id="28" name="Picture 28"/>
+            <wp:cNvGraphicFramePr>
+              <a:graphicFrameLocks xmlns:a="http://schemas.openxmlformats.org/drawingml/2006/main" noChangeAspect="1"/>
+            </wp:cNvGraphicFramePr>
+            <a:graphic xmlns:a="http://schemas.openxmlformats.org/drawingml/2006/main">
+              <a:graphicData uri="http://schemas.openxmlformats.org/drawingml/2006/picture">
+                <pic:pic xmlns:pic="http://schemas.openxmlformats.org/drawingml/2006/picture">
+                  <pic:nvPicPr>
+                    <pic:cNvPr id="0" name="Picture 21"/>
+                    <pic:cNvPicPr>
+                      <a:picLocks noChangeAspect="1" noChangeArrowheads="1"/>
+                    </pic:cNvPicPr>
+                  </pic:nvPicPr>
+                  <pic:blipFill>
+                    <a:blip r:embed="rId13">
+                      <a:extLst>
+                        <a:ext uri="{28A0092B-C50C-407E-A947-70E740481C1C}">
+                          <a14:useLocalDpi xmlns:a14="http://schemas.microsoft.com/office/drawing/2010/main" val="0"/>
+                        </a:ext>
+                      </a:extLst>
+                    </a:blip>
+                    <a:srcRect/>
+                    <a:stretch>
+                      <a:fillRect/>
+                    </a:stretch>
+                  </pic:blipFill>
+                  <pic:spPr bwMode="auto">
+                    <a:xfrm>
+                      <a:off x="0" y="0"/>
+                      <a:ext cx="5607050" cy="1377950"/>
+                    </a:xfrm>
+                    <a:prstGeom prst="rect">
+                      <a:avLst/>
+                    </a:prstGeom>
+                    <a:noFill/>
+                    <a:ln>
+                      <a:noFill/>
+                    </a:ln>
+                  </pic:spPr>
+                </pic:pic>
+              </a:graphicData>
+            </a:graphic>
+          </wp:inline>
+        </w:drawing>
+      </w:r>
+    </w:p>
+    <w:p>
+      <w:pPr>
+        <w:pStyle w:val="Heading2"/>
+        <w:rPr>
+          <w:noProof/>
+          <w:sz w:val="28"/>
+          <w:lang w:val="pt-PT"/>
+        </w:rPr>
+      </w:pPr>
+      <w:r>
+        <w:rPr>
+          <w:sz w:val="28"/>
+          <w:lang w:val="pt-PT"/>
+        </w:rPr>
+        <w:t>Caso de teste</w:t>
+      </w:r>
+      <w:r>
+        <w:rPr>
+          <w:sz w:val="28"/>
+          <w:lang w:val="pt-PT"/>
+        </w:rPr>
+        <w:t>(</w:t>
+      </w:r>
+      <w:r>
+        <w:rPr>
+          <w:sz w:val="28"/>
+          <w:lang w:val="pt-PT"/>
+        </w:rPr>
+        <w:t>testReturnBicycle</w:t>
+      </w:r>
+      <w:r>
+        <w:rPr>
+          <w:sz w:val="28"/>
+          <w:lang w:val="pt-PT"/>
+        </w:rPr>
+        <w:t>RETORNASALDOUSEROZERO</w:t>
       </w:r>
       <w:r>
         <w:rPr>
@@ -9173,11 +9310,19 @@
           <w:sz w:val="28"/>
           <w:lang w:val="pt-PT"/>
         </w:rPr>
+        <w:t xml:space="preserve"> </w:t>
+      </w:r>
+      <w:r>
+        <w:rPr>
+          <w:noProof/>
+          <w:sz w:val="28"/>
+          <w:lang w:val="pt-PT"/>
+        </w:rPr>
         <w:drawing>
-          <wp:inline distT="0" distB="0" distL="0" distR="0" wp14:anchorId="208F238D" wp14:editId="677CC32E">
+          <wp:inline distT="0" distB="0" distL="0" distR="0" wp14:anchorId="4F5F2FAE" wp14:editId="0018FD6A">
             <wp:extent cx="5610225" cy="1400175"/>
             <wp:effectExtent l="0" t="0" r="9525" b="9525"/>
-            <wp:docPr id="15" name="Picture 15"/>
+            <wp:docPr id="21" name="Picture 21"/>
             <wp:cNvGraphicFramePr>
               <a:graphicFrameLocks xmlns:a="http://schemas.openxmlformats.org/drawingml/2006/main" noChangeAspect="1"/>
             </wp:cNvGraphicFramePr>
@@ -9191,7 +9336,7 @@
                     </pic:cNvPicPr>
                   </pic:nvPicPr>
                   <pic:blipFill>
-                    <a:blip r:embed="rId13">
+                    <a:blip r:embed="rId14">
                       <a:extLst>
                         <a:ext uri="{28A0092B-C50C-407E-A947-70E740481C1C}">
                           <a14:useLocalDpi xmlns:a14="http://schemas.microsoft.com/office/drawing/2010/main" val="0"/>
@@ -9225,121 +9370,6 @@
     </w:p>
     <w:p>
       <w:pPr>
-        <w:pStyle w:val="Heading2"/>
-        <w:rPr>
-          <w:noProof/>
-          <w:sz w:val="28"/>
-          <w:lang w:val="pt-PT"/>
-        </w:rPr>
-      </w:pPr>
-      <w:r>
-        <w:rPr>
-          <w:sz w:val="28"/>
-          <w:lang w:val="pt-PT"/>
-        </w:rPr>
-        <w:t>Caso de teste</w:t>
-      </w:r>
-      <w:r>
-        <w:rPr>
-          <w:sz w:val="28"/>
-          <w:lang w:val="pt-PT"/>
-        </w:rPr>
-        <w:t>(</w:t>
-      </w:r>
-      <w:r>
-        <w:rPr>
-          <w:sz w:val="28"/>
-          <w:lang w:val="pt-PT"/>
-        </w:rPr>
-        <w:t>returnbicycle-retornasaldouserum(user=</w:t>
-      </w:r>
-      <w:r>
-        <w:rPr>
-          <w:sz w:val="28"/>
-          <w:lang w:val="pt-PT"/>
-        </w:rPr>
-        <w:t>0</w:t>
-      </w:r>
-      <w:r>
-        <w:rPr>
-          <w:sz w:val="28"/>
-          <w:lang w:val="pt-PT"/>
-        </w:rPr>
-        <w:t>)</w:t>
-      </w:r>
-      <w:r>
-        <w:rPr>
-          <w:sz w:val="28"/>
-          <w:lang w:val="pt-PT"/>
-        </w:rPr>
-        <w:t>)</w:t>
-      </w:r>
-      <w:r>
-        <w:rPr>
-          <w:noProof/>
-          <w:sz w:val="28"/>
-          <w:lang w:val="pt-PT"/>
-        </w:rPr>
-        <w:t xml:space="preserve"> </w:t>
-      </w:r>
-      <w:r>
-        <w:rPr>
-          <w:noProof/>
-          <w:sz w:val="28"/>
-          <w:lang w:val="pt-PT"/>
-        </w:rPr>
-        <w:drawing>
-          <wp:inline distT="0" distB="0" distL="0" distR="0" wp14:anchorId="4F5F2FAE" wp14:editId="0018FD6A">
-            <wp:extent cx="5610225" cy="1400175"/>
-            <wp:effectExtent l="0" t="0" r="9525" b="9525"/>
-            <wp:docPr id="21" name="Picture 21"/>
-            <wp:cNvGraphicFramePr>
-              <a:graphicFrameLocks xmlns:a="http://schemas.openxmlformats.org/drawingml/2006/main" noChangeAspect="1"/>
-            </wp:cNvGraphicFramePr>
-            <a:graphic xmlns:a="http://schemas.openxmlformats.org/drawingml/2006/main">
-              <a:graphicData uri="http://schemas.openxmlformats.org/drawingml/2006/picture">
-                <pic:pic xmlns:pic="http://schemas.openxmlformats.org/drawingml/2006/picture">
-                  <pic:nvPicPr>
-                    <pic:cNvPr id="0" name="Picture 9"/>
-                    <pic:cNvPicPr>
-                      <a:picLocks noChangeAspect="1" noChangeArrowheads="1"/>
-                    </pic:cNvPicPr>
-                  </pic:nvPicPr>
-                  <pic:blipFill>
-                    <a:blip r:embed="rId13">
-                      <a:extLst>
-                        <a:ext uri="{28A0092B-C50C-407E-A947-70E740481C1C}">
-                          <a14:useLocalDpi xmlns:a14="http://schemas.microsoft.com/office/drawing/2010/main" val="0"/>
-                        </a:ext>
-                      </a:extLst>
-                    </a:blip>
-                    <a:srcRect/>
-                    <a:stretch>
-                      <a:fillRect/>
-                    </a:stretch>
-                  </pic:blipFill>
-                  <pic:spPr bwMode="auto">
-                    <a:xfrm>
-                      <a:off x="0" y="0"/>
-                      <a:ext cx="5610225" cy="1400175"/>
-                    </a:xfrm>
-                    <a:prstGeom prst="rect">
-                      <a:avLst/>
-                    </a:prstGeom>
-                    <a:noFill/>
-                    <a:ln>
-                      <a:noFill/>
-                    </a:ln>
-                  </pic:spPr>
-                </pic:pic>
-              </a:graphicData>
-            </a:graphic>
-          </wp:inline>
-        </w:drawing>
-      </w:r>
-    </w:p>
-    <w:p>
-      <w:pPr>
         <w:rPr>
           <w:lang w:val="pt-PT"/>
         </w:rPr>
@@ -9358,7 +9388,28 @@
           <w:sz w:val="28"/>
           <w:lang w:val="pt-PT"/>
         </w:rPr>
-        <w:t>Caso de teste(returnbicycle-semlugareslivres(1,1,-1))</w:t>
+        <w:t>Caso de teste(</w:t>
+      </w:r>
+      <w:r>
+        <w:rPr>
+          <w:sz w:val="28"/>
+          <w:lang w:val="pt-PT"/>
+        </w:rPr>
+        <w:t>testReturnBicycle</w:t>
+      </w:r>
+      <w:r>
+        <w:rPr>
+          <w:sz w:val="28"/>
+          <w:lang w:val="pt-PT"/>
+        </w:rPr>
+        <w:t>SEMLUGARESLIVRES</w:t>
+      </w:r>
+      <w:r>
+        <w:rPr>
+          <w:sz w:val="28"/>
+          <w:lang w:val="pt-PT"/>
+        </w:rPr>
+        <w:t>)</w:t>
       </w:r>
     </w:p>
     <w:p>
@@ -9393,7 +9444,7 @@
                     </pic:cNvPicPr>
                   </pic:nvPicPr>
                   <pic:blipFill>
-                    <a:blip r:embed="rId14">
+                    <a:blip r:embed="rId15">
                       <a:extLst>
                         <a:ext uri="{28A0092B-C50C-407E-A947-70E740481C1C}">
                           <a14:useLocalDpi xmlns:a14="http://schemas.microsoft.com/office/drawing/2010/main" val="0"/>
@@ -9523,7 +9574,21 @@
           <w:sz w:val="28"/>
           <w:lang w:val="pt-PT"/>
         </w:rPr>
-        <w:t>returnbicycle-usernaoexiste(1,-1,1)</w:t>
+        <w:t>testReturnBicycle</w:t>
+      </w:r>
+      <w:r>
+        <w:rPr>
+          <w:sz w:val="28"/>
+          <w:lang w:val="pt-PT"/>
+        </w:rPr>
+        <w:t>USER</w:t>
+      </w:r>
+      <w:r>
+        <w:rPr>
+          <w:sz w:val="28"/>
+          <w:lang w:val="pt-PT"/>
+        </w:rPr>
+        <w:t>NAOEXISTE</w:t>
       </w:r>
       <w:r>
         <w:rPr>
@@ -9572,7 +9637,7 @@
                     </pic:cNvPicPr>
                   </pic:nvPicPr>
                   <pic:blipFill>
-                    <a:blip r:embed="rId15">
+                    <a:blip r:embed="rId16">
                       <a:extLst>
                         <a:ext uri="{28A0092B-C50C-407E-A947-70E740481C1C}">
                           <a14:useLocalDpi xmlns:a14="http://schemas.microsoft.com/office/drawing/2010/main" val="0"/>
@@ -9640,7 +9705,7 @@
           <w:sz w:val="28"/>
           <w:lang w:val="pt-PT"/>
         </w:rPr>
-        <w:t>returnbicycle-iddepositexiste(1,1,1)</w:t>
+        <w:t>testReturnBicycleDEPOSITEXISTE</w:t>
       </w:r>
       <w:r>
         <w:rPr>
@@ -9691,7 +9756,7 @@
                     </pic:cNvPicPr>
                   </pic:nvPicPr>
                   <pic:blipFill>
-                    <a:blip r:embed="rId16">
+                    <a:blip r:embed="rId17">
                       <a:extLst>
                         <a:ext uri="{28A0092B-C50C-407E-A947-70E740481C1C}">
                           <a14:useLocalDpi xmlns:a14="http://schemas.microsoft.com/office/drawing/2010/main" val="0"/>
@@ -9759,7 +9824,7 @@
           <w:sz w:val="28"/>
           <w:lang w:val="pt-PT"/>
         </w:rPr>
-        <w:t>returnbicycle-iddepositnaoexiste(0,1,1)</w:t>
+        <w:t>testReturnBicycleDEPOSITNAOEXISTE</w:t>
       </w:r>
       <w:r>
         <w:rPr>
@@ -9808,7 +9873,7 @@
                     </pic:cNvPicPr>
                   </pic:nvPicPr>
                   <pic:blipFill>
-                    <a:blip r:embed="rId17">
+                    <a:blip r:embed="rId18">
                       <a:extLst>
                         <a:ext uri="{28A0092B-C50C-407E-A947-70E740481C1C}">
                           <a14:useLocalDpi xmlns:a14="http://schemas.microsoft.com/office/drawing/2010/main" val="0"/>
@@ -9839,7 +9904,7 @@
           </wp:inline>
         </w:drawing>
       </w:r>
-      <w:bookmarkEnd w:id="9"/>
+      <w:bookmarkEnd w:id="10"/>
     </w:p>
     <w:p>
       <w:pPr>
@@ -9872,7 +9937,7 @@
           <w:lang w:val="pt-PT"/>
         </w:rPr>
       </w:pPr>
-      <w:bookmarkStart w:id="10" w:name="_Toc530431738"/>
+      <w:bookmarkStart w:id="11" w:name="_Toc530431738"/>
       <w:r>
         <w:rPr>
           <w:rFonts w:ascii="Berlin Sans FB" w:hAnsi="Berlin Sans FB"/>
@@ -9882,7 +9947,7 @@
         <w:lastRenderedPageBreak/>
         <w:t>Metódo bicycleRentalFee</w:t>
       </w:r>
-      <w:bookmarkEnd w:id="10"/>
+      <w:bookmarkEnd w:id="11"/>
     </w:p>
     <w:p>
       <w:pPr>
@@ -9892,7 +9957,7 @@
           <w:lang w:val="pt-PT"/>
         </w:rPr>
       </w:pPr>
-      <w:bookmarkStart w:id="11" w:name="_Toc530431739"/>
+      <w:bookmarkStart w:id="12" w:name="_Toc530431739"/>
       <w:r>
         <w:rPr>
           <w:sz w:val="28"/>
@@ -9900,7 +9965,7 @@
         </w:rPr>
         <w:t>Tabela ECP</w:t>
       </w:r>
-      <w:bookmarkEnd w:id="11"/>
+      <w:bookmarkEnd w:id="12"/>
     </w:p>
     <w:p>
       <w:pPr>
@@ -9936,7 +10001,7 @@
                     <pic:cNvPicPr/>
                   </pic:nvPicPr>
                   <pic:blipFill rotWithShape="1">
-                    <a:blip r:embed="rId18"/>
+                    <a:blip r:embed="rId19"/>
                     <a:srcRect l="1645" t="30369" r="19463" b="27046"/>
                     <a:stretch/>
                   </pic:blipFill>
@@ -9972,7 +10037,7 @@
           <w:lang w:val="pt-PT"/>
         </w:rPr>
       </w:pPr>
-      <w:bookmarkStart w:id="12" w:name="_Toc530431740"/>
+      <w:bookmarkStart w:id="13" w:name="_Toc530431740"/>
       <w:r>
         <w:rPr>
           <w:sz w:val="28"/>
@@ -9980,7 +10045,7 @@
         </w:rPr>
         <w:t>Tabela BVA</w:t>
       </w:r>
-      <w:bookmarkEnd w:id="12"/>
+      <w:bookmarkEnd w:id="13"/>
     </w:p>
     <w:tbl>
       <w:tblPr>
@@ -14630,7 +14695,7 @@
           <w:lang w:val="pt-PT"/>
         </w:rPr>
       </w:pPr>
-      <w:bookmarkStart w:id="13" w:name="_Toc530431741"/>
+      <w:bookmarkStart w:id="14" w:name="_Toc530431741"/>
       <w:r>
         <w:rPr>
           <w:sz w:val="28"/>
@@ -14645,294 +14710,6 @@
           <w:lang w:val="pt-PT"/>
         </w:rPr>
         <w:t>aso de teste</w:t>
-      </w:r>
-      <w:bookmarkEnd w:id="13"/>
-    </w:p>
-    <w:p>
-      <w:pPr>
-        <w:pStyle w:val="Heading2"/>
-        <w:rPr>
-          <w:sz w:val="28"/>
-          <w:lang w:val="pt-PT"/>
-        </w:rPr>
-      </w:pPr>
-    </w:p>
-    <w:p>
-      <w:pPr>
-        <w:pStyle w:val="Heading2"/>
-        <w:rPr>
-          <w:sz w:val="28"/>
-          <w:lang w:val="pt-PT"/>
-        </w:rPr>
-      </w:pPr>
-    </w:p>
-    <w:p>
-      <w:pPr>
-        <w:pStyle w:val="Heading2"/>
-        <w:rPr>
-          <w:sz w:val="28"/>
-          <w:lang w:val="pt-PT"/>
-        </w:rPr>
-      </w:pPr>
-    </w:p>
-    <w:p>
-      <w:pPr>
-        <w:pStyle w:val="Heading2"/>
-        <w:rPr>
-          <w:sz w:val="28"/>
-          <w:lang w:val="pt-PT"/>
-        </w:rPr>
-      </w:pPr>
-    </w:p>
-    <w:p>
-      <w:pPr>
-        <w:pStyle w:val="Heading2"/>
-        <w:rPr>
-          <w:sz w:val="28"/>
-          <w:lang w:val="pt-PT"/>
-        </w:rPr>
-      </w:pPr>
-    </w:p>
-    <w:p>
-      <w:pPr>
-        <w:pStyle w:val="Heading2"/>
-        <w:rPr>
-          <w:sz w:val="28"/>
-          <w:lang w:val="pt-PT"/>
-        </w:rPr>
-      </w:pPr>
-    </w:p>
-    <w:p>
-      <w:pPr>
-        <w:pStyle w:val="Heading2"/>
-        <w:rPr>
-          <w:sz w:val="28"/>
-          <w:lang w:val="pt-PT"/>
-        </w:rPr>
-      </w:pPr>
-    </w:p>
-    <w:p>
-      <w:pPr>
-        <w:pStyle w:val="Heading2"/>
-        <w:rPr>
-          <w:sz w:val="28"/>
-          <w:lang w:val="pt-PT"/>
-        </w:rPr>
-      </w:pPr>
-    </w:p>
-    <w:p>
-      <w:pPr>
-        <w:pStyle w:val="Heading2"/>
-        <w:rPr>
-          <w:sz w:val="28"/>
-          <w:lang w:val="pt-PT"/>
-        </w:rPr>
-      </w:pPr>
-    </w:p>
-    <w:p>
-      <w:pPr>
-        <w:pStyle w:val="Heading2"/>
-        <w:rPr>
-          <w:sz w:val="28"/>
-          <w:lang w:val="pt-PT"/>
-        </w:rPr>
-      </w:pPr>
-    </w:p>
-    <w:p>
-      <w:pPr>
-        <w:pStyle w:val="Heading2"/>
-        <w:rPr>
-          <w:sz w:val="28"/>
-          <w:lang w:val="pt-PT"/>
-        </w:rPr>
-      </w:pPr>
-    </w:p>
-    <w:p>
-      <w:pPr>
-        <w:pStyle w:val="Heading2"/>
-        <w:rPr>
-          <w:sz w:val="28"/>
-          <w:lang w:val="pt-PT"/>
-        </w:rPr>
-      </w:pPr>
-    </w:p>
-    <w:p>
-      <w:pPr>
-        <w:pStyle w:val="Heading2"/>
-        <w:rPr>
-          <w:sz w:val="28"/>
-          <w:lang w:val="pt-PT"/>
-        </w:rPr>
-      </w:pPr>
-    </w:p>
-    <w:p>
-      <w:pPr>
-        <w:pStyle w:val="Heading2"/>
-        <w:rPr>
-          <w:sz w:val="28"/>
-          <w:lang w:val="pt-PT"/>
-        </w:rPr>
-      </w:pPr>
-    </w:p>
-    <w:p>
-      <w:pPr>
-        <w:pStyle w:val="Heading2"/>
-        <w:rPr>
-          <w:sz w:val="28"/>
-          <w:lang w:val="pt-PT"/>
-        </w:rPr>
-      </w:pPr>
-    </w:p>
-    <w:p>
-      <w:pPr>
-        <w:pStyle w:val="Heading2"/>
-        <w:rPr>
-          <w:sz w:val="28"/>
-          <w:lang w:val="pt-PT"/>
-        </w:rPr>
-      </w:pPr>
-    </w:p>
-    <w:p>
-      <w:pPr>
-        <w:pStyle w:val="Heading2"/>
-        <w:rPr>
-          <w:sz w:val="28"/>
-          <w:lang w:val="pt-PT"/>
-        </w:rPr>
-      </w:pPr>
-    </w:p>
-    <w:p>
-      <w:pPr>
-        <w:pStyle w:val="Heading2"/>
-        <w:rPr>
-          <w:sz w:val="28"/>
-          <w:lang w:val="pt-PT"/>
-        </w:rPr>
-      </w:pPr>
-    </w:p>
-    <w:p>
-      <w:pPr>
-        <w:pStyle w:val="Heading2"/>
-        <w:rPr>
-          <w:sz w:val="28"/>
-          <w:lang w:val="pt-PT"/>
-        </w:rPr>
-      </w:pPr>
-    </w:p>
-    <w:p>
-      <w:pPr>
-        <w:pStyle w:val="Heading2"/>
-        <w:rPr>
-          <w:sz w:val="28"/>
-          <w:lang w:val="pt-PT"/>
-        </w:rPr>
-      </w:pPr>
-    </w:p>
-    <w:p>
-      <w:pPr>
-        <w:pStyle w:val="Heading2"/>
-        <w:rPr>
-          <w:sz w:val="28"/>
-          <w:lang w:val="pt-PT"/>
-        </w:rPr>
-      </w:pPr>
-    </w:p>
-    <w:p>
-      <w:pPr>
-        <w:pStyle w:val="Heading2"/>
-        <w:rPr>
-          <w:sz w:val="28"/>
-          <w:lang w:val="pt-PT"/>
-        </w:rPr>
-      </w:pPr>
-    </w:p>
-    <w:p>
-      <w:pPr>
-        <w:pStyle w:val="Heading2"/>
-        <w:rPr>
-          <w:sz w:val="28"/>
-          <w:lang w:val="pt-PT"/>
-        </w:rPr>
-      </w:pPr>
-    </w:p>
-    <w:p>
-      <w:pPr>
-        <w:pStyle w:val="Heading2"/>
-        <w:rPr>
-          <w:sz w:val="28"/>
-          <w:lang w:val="pt-PT"/>
-        </w:rPr>
-      </w:pPr>
-    </w:p>
-    <w:p>
-      <w:pPr>
-        <w:pStyle w:val="Heading2"/>
-        <w:rPr>
-          <w:sz w:val="28"/>
-          <w:lang w:val="pt-PT"/>
-        </w:rPr>
-      </w:pPr>
-    </w:p>
-    <w:p>
-      <w:pPr>
-        <w:pStyle w:val="Heading2"/>
-        <w:rPr>
-          <w:sz w:val="28"/>
-          <w:lang w:val="pt-PT"/>
-        </w:rPr>
-      </w:pPr>
-    </w:p>
-    <w:p>
-      <w:pPr>
-        <w:pStyle w:val="Heading2"/>
-        <w:rPr>
-          <w:sz w:val="28"/>
-          <w:lang w:val="pt-PT"/>
-        </w:rPr>
-      </w:pPr>
-    </w:p>
-    <w:p>
-      <w:pPr>
-        <w:pStyle w:val="Heading2"/>
-        <w:rPr>
-          <w:sz w:val="28"/>
-          <w:lang w:val="pt-PT"/>
-        </w:rPr>
-      </w:pPr>
-    </w:p>
-    <w:p>
-      <w:pPr>
-        <w:rPr>
-          <w:lang w:val="pt-PT"/>
-        </w:rPr>
-      </w:pPr>
-    </w:p>
-    <w:p>
-      <w:pPr>
-        <w:pStyle w:val="Heading2"/>
-        <w:rPr>
-          <w:rFonts w:ascii="Berlin Sans FB" w:hAnsi="Berlin Sans FB"/>
-          <w:sz w:val="40"/>
-          <w:lang w:val="pt-PT"/>
-        </w:rPr>
-      </w:pPr>
-    </w:p>
-    <w:p>
-      <w:pPr>
-        <w:pStyle w:val="Heading2"/>
-        <w:rPr>
-          <w:sz w:val="28"/>
-          <w:lang w:val="pt-PT"/>
-        </w:rPr>
-      </w:pPr>
-      <w:bookmarkStart w:id="14" w:name="_Toc530431742"/>
-      <w:r>
-        <w:rPr>
-          <w:rFonts w:ascii="Berlin Sans FB" w:hAnsi="Berlin Sans FB"/>
-          <w:sz w:val="40"/>
-          <w:lang w:val="pt-PT"/>
-        </w:rPr>
-        <w:t>Metódo verifyCredit</w:t>
       </w:r>
       <w:bookmarkEnd w:id="14"/>
     </w:p>
@@ -14944,7 +14721,295 @@
           <w:lang w:val="pt-PT"/>
         </w:rPr>
       </w:pPr>
-      <w:bookmarkStart w:id="15" w:name="_Toc530431743"/>
+    </w:p>
+    <w:p>
+      <w:pPr>
+        <w:pStyle w:val="Heading2"/>
+        <w:rPr>
+          <w:sz w:val="28"/>
+          <w:lang w:val="pt-PT"/>
+        </w:rPr>
+      </w:pPr>
+    </w:p>
+    <w:p>
+      <w:pPr>
+        <w:pStyle w:val="Heading2"/>
+        <w:rPr>
+          <w:sz w:val="28"/>
+          <w:lang w:val="pt-PT"/>
+        </w:rPr>
+      </w:pPr>
+    </w:p>
+    <w:p>
+      <w:pPr>
+        <w:pStyle w:val="Heading2"/>
+        <w:rPr>
+          <w:sz w:val="28"/>
+          <w:lang w:val="pt-PT"/>
+        </w:rPr>
+      </w:pPr>
+    </w:p>
+    <w:p>
+      <w:pPr>
+        <w:pStyle w:val="Heading2"/>
+        <w:rPr>
+          <w:sz w:val="28"/>
+          <w:lang w:val="pt-PT"/>
+        </w:rPr>
+      </w:pPr>
+    </w:p>
+    <w:p>
+      <w:pPr>
+        <w:pStyle w:val="Heading2"/>
+        <w:rPr>
+          <w:sz w:val="28"/>
+          <w:lang w:val="pt-PT"/>
+        </w:rPr>
+      </w:pPr>
+    </w:p>
+    <w:p>
+      <w:pPr>
+        <w:pStyle w:val="Heading2"/>
+        <w:rPr>
+          <w:sz w:val="28"/>
+          <w:lang w:val="pt-PT"/>
+        </w:rPr>
+      </w:pPr>
+    </w:p>
+    <w:p>
+      <w:pPr>
+        <w:pStyle w:val="Heading2"/>
+        <w:rPr>
+          <w:sz w:val="28"/>
+          <w:lang w:val="pt-PT"/>
+        </w:rPr>
+      </w:pPr>
+    </w:p>
+    <w:p>
+      <w:pPr>
+        <w:pStyle w:val="Heading2"/>
+        <w:rPr>
+          <w:sz w:val="28"/>
+          <w:lang w:val="pt-PT"/>
+        </w:rPr>
+      </w:pPr>
+    </w:p>
+    <w:p>
+      <w:pPr>
+        <w:pStyle w:val="Heading2"/>
+        <w:rPr>
+          <w:sz w:val="28"/>
+          <w:lang w:val="pt-PT"/>
+        </w:rPr>
+      </w:pPr>
+    </w:p>
+    <w:p>
+      <w:pPr>
+        <w:pStyle w:val="Heading2"/>
+        <w:rPr>
+          <w:sz w:val="28"/>
+          <w:lang w:val="pt-PT"/>
+        </w:rPr>
+      </w:pPr>
+    </w:p>
+    <w:p>
+      <w:pPr>
+        <w:pStyle w:val="Heading2"/>
+        <w:rPr>
+          <w:sz w:val="28"/>
+          <w:lang w:val="pt-PT"/>
+        </w:rPr>
+      </w:pPr>
+    </w:p>
+    <w:p>
+      <w:pPr>
+        <w:pStyle w:val="Heading2"/>
+        <w:rPr>
+          <w:sz w:val="28"/>
+          <w:lang w:val="pt-PT"/>
+        </w:rPr>
+      </w:pPr>
+    </w:p>
+    <w:p>
+      <w:pPr>
+        <w:pStyle w:val="Heading2"/>
+        <w:rPr>
+          <w:sz w:val="28"/>
+          <w:lang w:val="pt-PT"/>
+        </w:rPr>
+      </w:pPr>
+    </w:p>
+    <w:p>
+      <w:pPr>
+        <w:pStyle w:val="Heading2"/>
+        <w:rPr>
+          <w:sz w:val="28"/>
+          <w:lang w:val="pt-PT"/>
+        </w:rPr>
+      </w:pPr>
+    </w:p>
+    <w:p>
+      <w:pPr>
+        <w:pStyle w:val="Heading2"/>
+        <w:rPr>
+          <w:sz w:val="28"/>
+          <w:lang w:val="pt-PT"/>
+        </w:rPr>
+      </w:pPr>
+    </w:p>
+    <w:p>
+      <w:pPr>
+        <w:pStyle w:val="Heading2"/>
+        <w:rPr>
+          <w:sz w:val="28"/>
+          <w:lang w:val="pt-PT"/>
+        </w:rPr>
+      </w:pPr>
+    </w:p>
+    <w:p>
+      <w:pPr>
+        <w:pStyle w:val="Heading2"/>
+        <w:rPr>
+          <w:sz w:val="28"/>
+          <w:lang w:val="pt-PT"/>
+        </w:rPr>
+      </w:pPr>
+    </w:p>
+    <w:p>
+      <w:pPr>
+        <w:pStyle w:val="Heading2"/>
+        <w:rPr>
+          <w:sz w:val="28"/>
+          <w:lang w:val="pt-PT"/>
+        </w:rPr>
+      </w:pPr>
+    </w:p>
+    <w:p>
+      <w:pPr>
+        <w:pStyle w:val="Heading2"/>
+        <w:rPr>
+          <w:sz w:val="28"/>
+          <w:lang w:val="pt-PT"/>
+        </w:rPr>
+      </w:pPr>
+    </w:p>
+    <w:p>
+      <w:pPr>
+        <w:pStyle w:val="Heading2"/>
+        <w:rPr>
+          <w:sz w:val="28"/>
+          <w:lang w:val="pt-PT"/>
+        </w:rPr>
+      </w:pPr>
+    </w:p>
+    <w:p>
+      <w:pPr>
+        <w:pStyle w:val="Heading2"/>
+        <w:rPr>
+          <w:sz w:val="28"/>
+          <w:lang w:val="pt-PT"/>
+        </w:rPr>
+      </w:pPr>
+    </w:p>
+    <w:p>
+      <w:pPr>
+        <w:pStyle w:val="Heading2"/>
+        <w:rPr>
+          <w:sz w:val="28"/>
+          <w:lang w:val="pt-PT"/>
+        </w:rPr>
+      </w:pPr>
+    </w:p>
+    <w:p>
+      <w:pPr>
+        <w:pStyle w:val="Heading2"/>
+        <w:rPr>
+          <w:sz w:val="28"/>
+          <w:lang w:val="pt-PT"/>
+        </w:rPr>
+      </w:pPr>
+    </w:p>
+    <w:p>
+      <w:pPr>
+        <w:pStyle w:val="Heading2"/>
+        <w:rPr>
+          <w:sz w:val="28"/>
+          <w:lang w:val="pt-PT"/>
+        </w:rPr>
+      </w:pPr>
+    </w:p>
+    <w:p>
+      <w:pPr>
+        <w:pStyle w:val="Heading2"/>
+        <w:rPr>
+          <w:sz w:val="28"/>
+          <w:lang w:val="pt-PT"/>
+        </w:rPr>
+      </w:pPr>
+    </w:p>
+    <w:p>
+      <w:pPr>
+        <w:pStyle w:val="Heading2"/>
+        <w:rPr>
+          <w:sz w:val="28"/>
+          <w:lang w:val="pt-PT"/>
+        </w:rPr>
+      </w:pPr>
+    </w:p>
+    <w:p>
+      <w:pPr>
+        <w:pStyle w:val="Heading2"/>
+        <w:rPr>
+          <w:sz w:val="28"/>
+          <w:lang w:val="pt-PT"/>
+        </w:rPr>
+      </w:pPr>
+    </w:p>
+    <w:p>
+      <w:pPr>
+        <w:rPr>
+          <w:lang w:val="pt-PT"/>
+        </w:rPr>
+      </w:pPr>
+    </w:p>
+    <w:p>
+      <w:pPr>
+        <w:pStyle w:val="Heading2"/>
+        <w:rPr>
+          <w:rFonts w:ascii="Berlin Sans FB" w:hAnsi="Berlin Sans FB"/>
+          <w:sz w:val="40"/>
+          <w:lang w:val="pt-PT"/>
+        </w:rPr>
+      </w:pPr>
+    </w:p>
+    <w:p>
+      <w:pPr>
+        <w:pStyle w:val="Heading2"/>
+        <w:rPr>
+          <w:sz w:val="28"/>
+          <w:lang w:val="pt-PT"/>
+        </w:rPr>
+      </w:pPr>
+      <w:bookmarkStart w:id="15" w:name="_Toc530431742"/>
+      <w:r>
+        <w:rPr>
+          <w:rFonts w:ascii="Berlin Sans FB" w:hAnsi="Berlin Sans FB"/>
+          <w:sz w:val="40"/>
+          <w:lang w:val="pt-PT"/>
+        </w:rPr>
+        <w:t>Metódo verifyCredit</w:t>
+      </w:r>
+      <w:bookmarkEnd w:id="15"/>
+    </w:p>
+    <w:p>
+      <w:pPr>
+        <w:pStyle w:val="Heading2"/>
+        <w:rPr>
+          <w:sz w:val="28"/>
+          <w:lang w:val="pt-PT"/>
+        </w:rPr>
+      </w:pPr>
+      <w:bookmarkStart w:id="16" w:name="_Toc530431743"/>
       <w:r>
         <w:rPr>
           <w:sz w:val="28"/>
@@ -14952,7 +15017,7 @@
         </w:rPr>
         <w:t>Tabela ECP</w:t>
       </w:r>
-      <w:bookmarkEnd w:id="15"/>
+      <w:bookmarkEnd w:id="16"/>
     </w:p>
     <w:p>
       <w:pPr>
@@ -14988,7 +15053,7 @@
                     <pic:cNvPicPr/>
                   </pic:nvPicPr>
                   <pic:blipFill rotWithShape="1">
-                    <a:blip r:embed="rId19"/>
+                    <a:blip r:embed="rId20"/>
                     <a:srcRect l="1788" t="54512" r="19463" b="17648"/>
                     <a:stretch/>
                   </pic:blipFill>
@@ -15024,7 +15089,7 @@
           <w:lang w:val="pt-PT"/>
         </w:rPr>
       </w:pPr>
-      <w:bookmarkStart w:id="16" w:name="_Toc530431744"/>
+      <w:bookmarkStart w:id="17" w:name="_Toc530431744"/>
       <w:r>
         <w:rPr>
           <w:sz w:val="28"/>
@@ -15032,7 +15097,7 @@
         </w:rPr>
         <w:t>Tabela BVA</w:t>
       </w:r>
-      <w:bookmarkEnd w:id="16"/>
+      <w:bookmarkEnd w:id="17"/>
     </w:p>
     <w:tbl>
       <w:tblPr>
@@ -16452,7 +16517,7 @@
           <w:lang w:val="pt-PT"/>
         </w:rPr>
       </w:pPr>
-      <w:bookmarkStart w:id="17" w:name="_Toc530431745"/>
+      <w:bookmarkStart w:id="18" w:name="_Toc530431745"/>
       <w:r>
         <w:rPr>
           <w:sz w:val="28"/>
@@ -16467,7 +16532,7 @@
         </w:rPr>
         <w:t>aso de teste</w:t>
       </w:r>
-      <w:bookmarkEnd w:id="17"/>
+      <w:bookmarkEnd w:id="18"/>
       <w:r>
         <w:rPr>
           <w:sz w:val="28"/>
@@ -16480,7 +16545,21 @@
           <w:sz w:val="28"/>
           <w:lang w:val="pt-PT"/>
         </w:rPr>
-        <w:t>verifycredit-user-1-amount1</w:t>
+        <w:t>testVerifyCreditUSER</w:t>
+      </w:r>
+      <w:r>
+        <w:rPr>
+          <w:sz w:val="28"/>
+          <w:lang w:val="pt-PT"/>
+        </w:rPr>
+        <w:t>MENOS</w:t>
+      </w:r>
+      <w:r>
+        <w:rPr>
+          <w:sz w:val="28"/>
+          <w:lang w:val="pt-PT"/>
+        </w:rPr>
+        <w:t>UM</w:t>
       </w:r>
       <w:r>
         <w:rPr>
@@ -16528,7 +16607,7 @@
                     </pic:cNvPicPr>
                   </pic:nvPicPr>
                   <pic:blipFill>
-                    <a:blip r:embed="rId20">
+                    <a:blip r:embed="rId21">
                       <a:extLst>
                         <a:ext uri="{28A0092B-C50C-407E-A947-70E740481C1C}">
                           <a14:useLocalDpi xmlns:a14="http://schemas.microsoft.com/office/drawing/2010/main" val="0"/>
@@ -16595,7 +16674,14 @@
           <w:sz w:val="28"/>
           <w:lang w:val="pt-PT"/>
         </w:rPr>
-        <w:t>verifycredit-user0-amount1</w:t>
+        <w:t>testVerifyCreditUSER</w:t>
+      </w:r>
+      <w:r>
+        <w:rPr>
+          <w:sz w:val="28"/>
+          <w:lang w:val="pt-PT"/>
+        </w:rPr>
+        <w:t>ZERO</w:t>
       </w:r>
       <w:r>
         <w:rPr>
@@ -16642,7 +16728,7 @@
                     </pic:cNvPicPr>
                   </pic:nvPicPr>
                   <pic:blipFill>
-                    <a:blip r:embed="rId21">
+                    <a:blip r:embed="rId22">
                       <a:extLst>
                         <a:ext uri="{28A0092B-C50C-407E-A947-70E740481C1C}">
                           <a14:useLocalDpi xmlns:a14="http://schemas.microsoft.com/office/drawing/2010/main" val="0"/>
@@ -16708,7 +16794,7 @@
           <w:sz w:val="28"/>
           <w:lang w:val="pt-PT"/>
         </w:rPr>
-        <w:t>verifycredit-user1-amount1</w:t>
+        <w:t>testVerifyCreditUSERUM</w:t>
       </w:r>
       <w:r>
         <w:rPr>
@@ -16755,7 +16841,7 @@
                     </pic:cNvPicPr>
                   </pic:nvPicPr>
                   <pic:blipFill>
-                    <a:blip r:embed="rId22">
+                    <a:blip r:embed="rId23">
                       <a:extLst>
                         <a:ext uri="{28A0092B-C50C-407E-A947-70E740481C1C}">
                           <a14:useLocalDpi xmlns:a14="http://schemas.microsoft.com/office/drawing/2010/main" val="0"/>
@@ -16847,8 +16933,6 @@
           <w:lang w:val="pt-PT"/>
         </w:rPr>
       </w:pPr>
-      <w:bookmarkStart w:id="18" w:name="_GoBack"/>
-      <w:bookmarkEnd w:id="18"/>
     </w:p>
     <w:p>
       <w:pPr>
@@ -16922,7 +17006,7 @@
                     <pic:cNvPicPr/>
                   </pic:nvPicPr>
                   <pic:blipFill rotWithShape="1">
-                    <a:blip r:embed="rId23"/>
+                    <a:blip r:embed="rId24"/>
                     <a:srcRect l="1811" t="23474" r="19514" b="44731"/>
                     <a:stretch/>
                   </pic:blipFill>
@@ -19197,7 +19281,7 @@
                     <pic:cNvPicPr/>
                   </pic:nvPicPr>
                   <pic:blipFill rotWithShape="1">
-                    <a:blip r:embed="rId24"/>
+                    <a:blip r:embed="rId25"/>
                     <a:srcRect l="1678" t="37063" r="19652" b="29274"/>
                     <a:stretch/>
                   </pic:blipFill>
@@ -23689,7 +23773,7 @@
 </file>
 
 <file path=customXml/itemProps1.xml><?xml version="1.0" encoding="utf-8"?>
-<ds:datastoreItem xmlns:ds="http://schemas.openxmlformats.org/officeDocument/2006/customXml" ds:itemID="{F3D90962-AAFB-432E-923B-37E81F4260C1}">
+<ds:datastoreItem xmlns:ds="http://schemas.openxmlformats.org/officeDocument/2006/customXml" ds:itemID="{DC8553C4-C3B6-4C93-9B36-70DF628641E0}">
   <ds:schemaRefs>
     <ds:schemaRef ds:uri="http://schemas.openxmlformats.org/officeDocument/2006/bibliography"/>
   </ds:schemaRefs>

</xml_diff>